<commit_message>
refs #797 Korrektur Datum
Former-commit-id: 7b9d4bb5067b07adae31f0dd7fc73bf7226b5721
</commit_message>
<xml_diff>
--- a/doc/Bericht/05_Technischer Bericht/06_HSR Videowall Evaluation & Tests/HSR Videowall Evaluation und Tests.docx
+++ b/doc/Bericht/05_Technischer Bericht/06_HSR Videowall Evaluation & Tests/HSR Videowall Evaluation und Tests.docx
@@ -1383,27 +1383,14 @@
       <w:r>
         <w:t xml:space="preserve">Abbildung </w:t>
       </w:r>
-      <w:r>
-        <w:fldChar w:fldCharType="begin"/>
-      </w:r>
-      <w:r>
-        <w:instrText xml:space="preserve"> SEQ Abbildung \* ARABIC </w:instrText>
-      </w:r>
-      <w:r>
-        <w:fldChar w:fldCharType="separate"/>
-      </w:r>
-      <w:r>
-        <w:rPr>
-          <w:noProof/>
-        </w:rPr>
-        <w:t>1</w:t>
-      </w:r>
-      <w:r>
-        <w:rPr>
-          <w:noProof/>
-        </w:rPr>
-        <w:fldChar w:fldCharType="end"/>
-      </w:r>
+      <w:fldSimple w:instr=" SEQ Abbildung \* ARABIC ">
+        <w:r>
+          <w:rPr>
+            <w:noProof/>
+          </w:rPr>
+          <w:t>1</w:t>
+        </w:r>
+      </w:fldSimple>
       <w:r>
         <w:t xml:space="preserve"> - </w:t>
       </w:r>
@@ -1498,27 +1485,14 @@
       <w:r>
         <w:t xml:space="preserve">Abbildung </w:t>
       </w:r>
-      <w:r>
-        <w:fldChar w:fldCharType="begin"/>
-      </w:r>
-      <w:r>
-        <w:instrText xml:space="preserve"> SEQ Abbildung \* ARABIC </w:instrText>
-      </w:r>
-      <w:r>
-        <w:fldChar w:fldCharType="separate"/>
-      </w:r>
-      <w:r>
-        <w:rPr>
-          <w:noProof/>
-        </w:rPr>
-        <w:t>2</w:t>
-      </w:r>
-      <w:r>
-        <w:rPr>
-          <w:noProof/>
-        </w:rPr>
-        <w:fldChar w:fldCharType="end"/>
-      </w:r>
+      <w:fldSimple w:instr=" SEQ Abbildung \* ARABIC ">
+        <w:r>
+          <w:rPr>
+            <w:noProof/>
+          </w:rPr>
+          <w:t>2</w:t>
+        </w:r>
+      </w:fldSimple>
       <w:r>
         <w:t xml:space="preserve"> - </w:t>
       </w:r>
@@ -1649,27 +1623,14 @@
       <w:r>
         <w:t xml:space="preserve">Abbildung </w:t>
       </w:r>
-      <w:r>
-        <w:fldChar w:fldCharType="begin"/>
-      </w:r>
-      <w:r>
-        <w:instrText xml:space="preserve"> SEQ Abbildung \* ARABIC </w:instrText>
-      </w:r>
-      <w:r>
-        <w:fldChar w:fldCharType="separate"/>
-      </w:r>
-      <w:r>
-        <w:rPr>
-          <w:noProof/>
-        </w:rPr>
-        <w:t>3</w:t>
-      </w:r>
-      <w:r>
-        <w:rPr>
-          <w:noProof/>
-        </w:rPr>
-        <w:fldChar w:fldCharType="end"/>
-      </w:r>
+      <w:fldSimple w:instr=" SEQ Abbildung \* ARABIC ">
+        <w:r>
+          <w:rPr>
+            <w:noProof/>
+          </w:rPr>
+          <w:t>3</w:t>
+        </w:r>
+      </w:fldSimple>
       <w:r>
         <w:t xml:space="preserve"> - Variante B: 2 x 2 55" Monitore, Ansicht</w:t>
       </w:r>
@@ -1772,27 +1733,14 @@
       <w:r>
         <w:t xml:space="preserve">Abbildung </w:t>
       </w:r>
-      <w:r>
-        <w:fldChar w:fldCharType="begin"/>
-      </w:r>
-      <w:r>
-        <w:instrText xml:space="preserve"> SEQ Abbildung \* ARABIC </w:instrText>
-      </w:r>
-      <w:r>
-        <w:fldChar w:fldCharType="separate"/>
-      </w:r>
-      <w:r>
-        <w:rPr>
-          <w:noProof/>
-        </w:rPr>
-        <w:t>4</w:t>
-      </w:r>
-      <w:r>
-        <w:rPr>
-          <w:noProof/>
-        </w:rPr>
-        <w:fldChar w:fldCharType="end"/>
-      </w:r>
+      <w:fldSimple w:instr=" SEQ Abbildung \* ARABIC ">
+        <w:r>
+          <w:rPr>
+            <w:noProof/>
+          </w:rPr>
+          <w:t>4</w:t>
+        </w:r>
+      </w:fldSimple>
       <w:r>
         <w:t xml:space="preserve"> - </w:t>
       </w:r>
@@ -1980,27 +1928,14 @@
       <w:r>
         <w:t xml:space="preserve">Abbildung </w:t>
       </w:r>
-      <w:r>
-        <w:fldChar w:fldCharType="begin"/>
-      </w:r>
-      <w:r>
-        <w:instrText xml:space="preserve"> SEQ Abbildung \* ARABIC </w:instrText>
-      </w:r>
-      <w:r>
-        <w:fldChar w:fldCharType="separate"/>
-      </w:r>
-      <w:r>
-        <w:rPr>
-          <w:noProof/>
-        </w:rPr>
-        <w:t>5</w:t>
-      </w:r>
-      <w:r>
-        <w:rPr>
-          <w:noProof/>
-        </w:rPr>
-        <w:fldChar w:fldCharType="end"/>
-      </w:r>
+      <w:fldSimple w:instr=" SEQ Abbildung \* ARABIC ">
+        <w:r>
+          <w:rPr>
+            <w:noProof/>
+          </w:rPr>
+          <w:t>5</w:t>
+        </w:r>
+      </w:fldSimple>
       <w:r>
         <w:t xml:space="preserve"> - Variante C: 1 x 6 55" Monitore, Ansicht</w:t>
       </w:r>
@@ -2135,27 +2070,14 @@
       <w:r>
         <w:t xml:space="preserve">Abbildung </w:t>
       </w:r>
-      <w:r>
-        <w:fldChar w:fldCharType="begin"/>
-      </w:r>
-      <w:r>
-        <w:instrText xml:space="preserve"> SEQ Abbildung \* ARABIC </w:instrText>
-      </w:r>
-      <w:r>
-        <w:fldChar w:fldCharType="separate"/>
-      </w:r>
-      <w:r>
-        <w:rPr>
-          <w:noProof/>
-        </w:rPr>
-        <w:t>6</w:t>
-      </w:r>
-      <w:r>
-        <w:rPr>
-          <w:noProof/>
-        </w:rPr>
-        <w:fldChar w:fldCharType="end"/>
-      </w:r>
+      <w:fldSimple w:instr=" SEQ Abbildung \* ARABIC ">
+        <w:r>
+          <w:rPr>
+            <w:noProof/>
+          </w:rPr>
+          <w:t>6</w:t>
+        </w:r>
+      </w:fldSimple>
       <w:r>
         <w:t xml:space="preserve"> - Variante C</w:t>
       </w:r>
@@ -2293,27 +2215,14 @@
       <w:r>
         <w:t xml:space="preserve">Abbildung </w:t>
       </w:r>
-      <w:r>
-        <w:fldChar w:fldCharType="begin"/>
-      </w:r>
-      <w:r>
-        <w:instrText xml:space="preserve"> SEQ Abbildung \* ARABIC </w:instrText>
-      </w:r>
-      <w:r>
-        <w:fldChar w:fldCharType="separate"/>
-      </w:r>
-      <w:r>
-        <w:rPr>
-          <w:noProof/>
-        </w:rPr>
-        <w:t>7</w:t>
-      </w:r>
-      <w:r>
-        <w:rPr>
-          <w:noProof/>
-        </w:rPr>
-        <w:fldChar w:fldCharType="end"/>
-      </w:r>
+      <w:fldSimple w:instr=" SEQ Abbildung \* ARABIC ">
+        <w:r>
+          <w:rPr>
+            <w:noProof/>
+          </w:rPr>
+          <w:t>7</w:t>
+        </w:r>
+      </w:fldSimple>
       <w:r>
         <w:t xml:space="preserve"> - Variante D: 2 x 4 55“ Monitore, Ansicht</w:t>
       </w:r>
@@ -2380,30 +2289,14 @@
       <w:r>
         <w:t xml:space="preserve">Abbildung </w:t>
       </w:r>
-      <w:r>
-        <w:fldChar w:fldCharType="begin"/>
-      </w:r>
-      <w:r>
-        <w:instrText xml:space="preserve"> SEQ Abbildun</w:instrText>
-      </w:r>
-      <w:r>
-        <w:instrText xml:space="preserve">g \* ARABIC </w:instrText>
-      </w:r>
-      <w:r>
-        <w:fldChar w:fldCharType="separate"/>
-      </w:r>
-      <w:r>
-        <w:rPr>
-          <w:noProof/>
-        </w:rPr>
-        <w:t>8</w:t>
-      </w:r>
-      <w:r>
-        <w:rPr>
-          <w:noProof/>
-        </w:rPr>
-        <w:fldChar w:fldCharType="end"/>
-      </w:r>
+      <w:fldSimple w:instr=" SEQ Abbildung \* ARABIC ">
+        <w:r>
+          <w:rPr>
+            <w:noProof/>
+          </w:rPr>
+          <w:t>8</w:t>
+        </w:r>
+      </w:fldSimple>
       <w:r>
         <w:t xml:space="preserve"> - Variante D: 2 x 4 55" Monitore, Hellraumprojektor Test</w:t>
       </w:r>
@@ -4307,27 +4200,14 @@
       <w:r>
         <w:t xml:space="preserve">Tabelle </w:t>
       </w:r>
-      <w:r>
-        <w:fldChar w:fldCharType="begin"/>
-      </w:r>
-      <w:r>
-        <w:instrText xml:space="preserve"> SEQ Tabelle \* ARABIC </w:instrText>
-      </w:r>
-      <w:r>
-        <w:fldChar w:fldCharType="separate"/>
-      </w:r>
-      <w:r>
-        <w:rPr>
-          <w:noProof/>
-        </w:rPr>
-        <w:t>1</w:t>
-      </w:r>
-      <w:r>
-        <w:rPr>
-          <w:noProof/>
-        </w:rPr>
-        <w:fldChar w:fldCharType="end"/>
-      </w:r>
+      <w:fldSimple w:instr=" SEQ Tabelle \* ARABIC ">
+        <w:r>
+          <w:rPr>
+            <w:noProof/>
+          </w:rPr>
+          <w:t>1</w:t>
+        </w:r>
+      </w:fldSimple>
       <w:r>
         <w:t xml:space="preserve"> </w:t>
       </w:r>
@@ -4941,27 +4821,14 @@
       <w:r>
         <w:t xml:space="preserve">Abbildung </w:t>
       </w:r>
-      <w:r>
-        <w:fldChar w:fldCharType="begin"/>
-      </w:r>
-      <w:r>
-        <w:instrText xml:space="preserve"> SEQ Abbildung \* ARABIC </w:instrText>
-      </w:r>
-      <w:r>
-        <w:fldChar w:fldCharType="separate"/>
-      </w:r>
-      <w:r>
-        <w:rPr>
-          <w:noProof/>
-        </w:rPr>
-        <w:t>9</w:t>
-      </w:r>
-      <w:r>
-        <w:rPr>
-          <w:noProof/>
-        </w:rPr>
-        <w:fldChar w:fldCharType="end"/>
-      </w:r>
+      <w:fldSimple w:instr=" SEQ Abbildung \* ARABIC ">
+        <w:r>
+          <w:rPr>
+            <w:noProof/>
+          </w:rPr>
+          <w:t>9</w:t>
+        </w:r>
+      </w:fldSimple>
       <w:r>
         <w:t xml:space="preserve"> - </w:t>
       </w:r>
@@ -5045,27 +4912,14 @@
       <w:r>
         <w:t xml:space="preserve">Abbildung </w:t>
       </w:r>
-      <w:r>
-        <w:fldChar w:fldCharType="begin"/>
-      </w:r>
-      <w:r>
-        <w:instrText xml:space="preserve"> SEQ Abbildung \* ARABIC </w:instrText>
-      </w:r>
-      <w:r>
-        <w:fldChar w:fldCharType="separate"/>
-      </w:r>
-      <w:r>
-        <w:rPr>
-          <w:noProof/>
-        </w:rPr>
-        <w:t>10</w:t>
-      </w:r>
-      <w:r>
-        <w:rPr>
-          <w:noProof/>
-        </w:rPr>
-        <w:fldChar w:fldCharType="end"/>
-      </w:r>
+      <w:fldSimple w:instr=" SEQ Abbildung \* ARABIC ">
+        <w:r>
+          <w:rPr>
+            <w:noProof/>
+          </w:rPr>
+          <w:t>10</w:t>
+        </w:r>
+      </w:fldSimple>
       <w:r>
         <w:t xml:space="preserve"> - </w:t>
       </w:r>
@@ -5234,27 +5088,14 @@
       <w:r>
         <w:t xml:space="preserve">Abbildung </w:t>
       </w:r>
-      <w:r>
-        <w:fldChar w:fldCharType="begin"/>
-      </w:r>
-      <w:r>
-        <w:instrText xml:space="preserve"> SEQ Abbildung \* ARABIC </w:instrText>
-      </w:r>
-      <w:r>
-        <w:fldChar w:fldCharType="separate"/>
-      </w:r>
-      <w:r>
-        <w:rPr>
-          <w:noProof/>
-        </w:rPr>
-        <w:t>11</w:t>
-      </w:r>
-      <w:r>
-        <w:rPr>
-          <w:noProof/>
-        </w:rPr>
-        <w:fldChar w:fldCharType="end"/>
-      </w:r>
+      <w:fldSimple w:instr=" SEQ Abbildung \* ARABIC ">
+        <w:r>
+          <w:rPr>
+            <w:noProof/>
+          </w:rPr>
+          <w:t>11</w:t>
+        </w:r>
+      </w:fldSimple>
       <w:r>
         <w:t xml:space="preserve"> - Testhardware</w:t>
       </w:r>
@@ -6426,27 +6267,14 @@
       <w:r>
         <w:t xml:space="preserve">Abbildung </w:t>
       </w:r>
-      <w:r>
-        <w:fldChar w:fldCharType="begin"/>
-      </w:r>
-      <w:r>
-        <w:instrText xml:space="preserve"> SEQ Abbildung \* ARABIC </w:instrText>
-      </w:r>
-      <w:r>
-        <w:fldChar w:fldCharType="separate"/>
-      </w:r>
-      <w:r>
-        <w:rPr>
-          <w:noProof/>
-        </w:rPr>
-        <w:t>12</w:t>
-      </w:r>
-      <w:r>
-        <w:rPr>
-          <w:noProof/>
-        </w:rPr>
-        <w:fldChar w:fldCharType="end"/>
-      </w:r>
+      <w:fldSimple w:instr=" SEQ Abbildung \* ARABIC ">
+        <w:r>
+          <w:rPr>
+            <w:noProof/>
+          </w:rPr>
+          <w:t>12</w:t>
+        </w:r>
+      </w:fldSimple>
       <w:r>
         <w:t xml:space="preserve"> - Variante C 3x3 55" </w:t>
       </w:r>
@@ -9162,27 +8990,14 @@
       <w:r>
         <w:t xml:space="preserve">Abbildung </w:t>
       </w:r>
-      <w:r>
-        <w:fldChar w:fldCharType="begin"/>
-      </w:r>
-      <w:r>
-        <w:instrText xml:space="preserve"> SEQ Abbildung \* ARABIC </w:instrText>
-      </w:r>
-      <w:r>
-        <w:fldChar w:fldCharType="separate"/>
-      </w:r>
-      <w:r>
-        <w:rPr>
-          <w:noProof/>
-        </w:rPr>
-        <w:t>13</w:t>
-      </w:r>
-      <w:r>
-        <w:rPr>
-          <w:noProof/>
-        </w:rPr>
-        <w:fldChar w:fldCharType="end"/>
-      </w:r>
+      <w:fldSimple w:instr=" SEQ Abbildung \* ARABIC ">
+        <w:r>
+          <w:rPr>
+            <w:noProof/>
+          </w:rPr>
+          <w:t>13</w:t>
+        </w:r>
+      </w:fldSimple>
       <w:r>
         <w:t xml:space="preserve"> - Konfiguration "Independent"</w:t>
       </w:r>
@@ -9875,27 +9690,14 @@
       <w:r>
         <w:t xml:space="preserve">Abbildung </w:t>
       </w:r>
-      <w:r>
-        <w:fldChar w:fldCharType="begin"/>
-      </w:r>
-      <w:r>
-        <w:instrText xml:space="preserve"> SEQ Abbildung \* ARABIC </w:instrText>
-      </w:r>
-      <w:r>
-        <w:fldChar w:fldCharType="separate"/>
-      </w:r>
-      <w:r>
-        <w:rPr>
-          <w:noProof/>
-        </w:rPr>
-        <w:t>17</w:t>
-      </w:r>
-      <w:r>
-        <w:rPr>
-          <w:noProof/>
-        </w:rPr>
-        <w:fldChar w:fldCharType="end"/>
-      </w:r>
+      <w:fldSimple w:instr=" SEQ Abbildung \* ARABIC ">
+        <w:r>
+          <w:rPr>
+            <w:noProof/>
+          </w:rPr>
+          <w:t>17</w:t>
+        </w:r>
+      </w:fldSimple>
       <w:r>
         <w:t xml:space="preserve"> - Konfiguration "</w:t>
       </w:r>
@@ -10302,12 +10104,7 @@
         <w:t>Falls Spiele mit 3D-</w:t>
       </w:r>
       <w:r>
-        <w:t>Beschl</w:t>
-      </w:r>
-      <w:bookmarkStart w:id="33" w:name="_GoBack"/>
-      <w:bookmarkEnd w:id="33"/>
-      <w:r>
-        <w:t>eunigung programmiert werden sollen, so wird eine andere Hardwarekonstellation</w:t>
+        <w:t>Beschleunigung programmiert werden sollen, so wird eine andere Hardwarekonstellation</w:t>
       </w:r>
       <w:r>
         <w:t xml:space="preserve">, </w:t>
@@ -10496,8 +10293,8 @@
       <w:r>
         <w:t xml:space="preserve"> gelesen werden.</w:t>
       </w:r>
-      <w:bookmarkStart w:id="34" w:name="_Ref324064816"/>
-      <w:bookmarkStart w:id="35" w:name="_Ref325193612"/>
+      <w:bookmarkStart w:id="33" w:name="_Ref324064816"/>
+      <w:bookmarkStart w:id="34" w:name="_Ref325193612"/>
     </w:p>
     <w:p>
       <w:pPr>
@@ -10518,7 +10315,7 @@
       <w:pPr>
         <w:pStyle w:val="Heading3"/>
       </w:pPr>
-      <w:bookmarkStart w:id="36" w:name="_Ref325441553"/>
+      <w:bookmarkStart w:id="35" w:name="_Ref325441553"/>
       <w:r>
         <w:lastRenderedPageBreak/>
         <w:t>Mitsubishi Display</w:t>
@@ -10526,9 +10323,9 @@
       <w:r>
         <w:t xml:space="preserve"> Wall</w:t>
       </w:r>
+      <w:bookmarkEnd w:id="33"/>
       <w:bookmarkEnd w:id="34"/>
       <w:bookmarkEnd w:id="35"/>
-      <w:bookmarkEnd w:id="36"/>
     </w:p>
     <w:p>
       <w:r>
@@ -10569,8 +10366,13 @@
         <w:t>Markus Stolze und das Team konnten</w:t>
       </w:r>
       <w:r>
-        <w:t xml:space="preserve"> am 2. April</w:t>
-      </w:r>
+        <w:t xml:space="preserve"> am 2. </w:t>
+      </w:r>
+      <w:r>
+        <w:t>Mai</w:t>
+      </w:r>
+      <w:bookmarkStart w:id="36" w:name="_GoBack"/>
+      <w:bookmarkEnd w:id="36"/>
       <w:r>
         <w:t xml:space="preserve"> 2012</w:t>
       </w:r>
@@ -11548,27 +11350,14 @@
       <w:r>
         <w:t xml:space="preserve">Abbildung </w:t>
       </w:r>
-      <w:r>
-        <w:fldChar w:fldCharType="begin"/>
-      </w:r>
-      <w:r>
-        <w:instrText xml:space="preserve"> SEQ Abbildung \* ARABIC </w:instrText>
-      </w:r>
-      <w:r>
-        <w:fldChar w:fldCharType="separate"/>
-      </w:r>
-      <w:r>
-        <w:rPr>
-          <w:noProof/>
-        </w:rPr>
-        <w:t>18</w:t>
-      </w:r>
-      <w:r>
-        <w:rPr>
-          <w:noProof/>
-        </w:rPr>
-        <w:fldChar w:fldCharType="end"/>
-      </w:r>
+      <w:fldSimple w:instr=" SEQ Abbildung \* ARABIC ">
+        <w:r>
+          <w:rPr>
+            <w:noProof/>
+          </w:rPr>
+          <w:t>18</w:t>
+        </w:r>
+      </w:fldSimple>
       <w:r>
         <w:t xml:space="preserve"> - Anzahl der Arbeiten pro Abteilung, Angaben in Prozent</w:t>
       </w:r>
@@ -11757,7 +11546,7 @@
         <w:noProof/>
         <w:lang w:val="de-DE"/>
       </w:rPr>
-      <w:t>15</w:t>
+      <w:t>16</w:t>
     </w:r>
     <w:r>
       <w:rPr>
@@ -11771,31 +11560,16 @@
       </w:rPr>
       <w:t xml:space="preserve"> von </w:t>
     </w:r>
-    <w:r>
-      <w:fldChar w:fldCharType="begin"/>
-    </w:r>
-    <w:r>
-      <w:instrText>NUMPAGES  \* Arabic  \* MERGEFORMAT</w:instrText>
-    </w:r>
-    <w:r>
-      <w:fldChar w:fldCharType="separate"/>
-    </w:r>
-    <w:r>
-      <w:rPr>
-        <w:b/>
-        <w:noProof/>
-        <w:lang w:val="de-DE"/>
-      </w:rPr>
-      <w:t>19</w:t>
-    </w:r>
-    <w:r>
-      <w:rPr>
-        <w:b/>
-        <w:noProof/>
-        <w:lang w:val="de-DE"/>
-      </w:rPr>
-      <w:fldChar w:fldCharType="end"/>
-    </w:r>
+    <w:fldSimple w:instr="NUMPAGES  \* Arabic  \* MERGEFORMAT">
+      <w:r>
+        <w:rPr>
+          <w:b/>
+          <w:noProof/>
+          <w:lang w:val="de-DE"/>
+        </w:rPr>
+        <w:t>19</w:t>
+      </w:r>
+    </w:fldSimple>
   </w:p>
 </w:ftr>
 </file>
@@ -16941,7 +16715,7 @@
 </file>
 
 <file path=customXml/itemProps1.xml><?xml version="1.0" encoding="utf-8"?>
-<ds:datastoreItem xmlns:ds="http://schemas.openxmlformats.org/officeDocument/2006/customXml" ds:itemID="{A688A519-C4FF-4237-9B30-5184789F8BC9}">
+<ds:datastoreItem xmlns:ds="http://schemas.openxmlformats.org/officeDocument/2006/customXml" ds:itemID="{4B245A6B-62B6-46CF-939E-2C2BDDB07E79}">
   <ds:schemaRefs>
     <ds:schemaRef ds:uri="http://schemas.openxmlformats.org/officeDocument/2006/bibliography"/>
   </ds:schemaRefs>

</xml_diff>